<commit_message>
add normalization pca analysis
</commit_message>
<xml_diff>
--- a/MileStone1/Milestone1.docx
+++ b/MileStone1/Milestone1.docx
@@ -163,31 +163,202 @@
     </w:p>
     <w:p>
       <w:r>
-        <w:t xml:space="preserve">After preprocessing, the raw data is analyzed by Principal Component Analysis SVD method </w:t>
-      </w:r>
-      <w:r>
-        <w:t xml:space="preserve">(refer to the two graphs below) </w:t>
-      </w:r>
-      <w:r>
-        <w:t xml:space="preserve">and among the sixteen voice measures, one particular feature explained 99% of the </w:t>
+        <w:t>After preprocessing, the raw data is analyzed by Principal Component Analysis SVD method</w:t>
+      </w:r>
+      <w:r>
+        <w:t xml:space="preserve"> </w:t>
+      </w:r>
+      <w:r>
+        <w:t>and among the sixteen voice measures, one particular feature explained 99% of the data variance due to</w:t>
+      </w:r>
+      <w:r>
+        <w:t xml:space="preserve"> the fact that features are not</w:t>
+      </w:r>
+      <w:r>
+        <w:t xml:space="preserve"> normalized.</w:t>
+      </w:r>
+      <w:r>
+        <w:t xml:space="preserve"> </w:t>
+      </w:r>
+    </w:p>
+    <w:p>
+      <w:r>
+        <w:t xml:space="preserve">With feature scaling </w:t>
+      </w:r>
+      <m:oMath>
+        <m:sSup>
+          <m:sSupPr>
+            <m:ctrlPr>
+              <w:rPr>
+                <w:rFonts w:ascii="Cambria Math" w:hAnsi="Cambria Math"/>
+                <w:i/>
+              </w:rPr>
+            </m:ctrlPr>
+          </m:sSupPr>
+          <m:e>
+            <m:r>
+              <w:rPr>
+                <w:rFonts w:ascii="Cambria Math" w:hAnsi="Cambria Math"/>
+              </w:rPr>
+              <m:t>x</m:t>
+            </m:r>
+          </m:e>
+          <m:sup>
+            <m:r>
+              <w:rPr>
+                <w:rFonts w:ascii="Cambria Math" w:hAnsi="Cambria Math"/>
+              </w:rPr>
+              <m:t>'</m:t>
+            </m:r>
+          </m:sup>
+        </m:sSup>
+        <m:r>
+          <w:rPr>
+            <w:rFonts w:ascii="Cambria Math" w:hAnsi="Cambria Math"/>
+          </w:rPr>
+          <m:t>=</m:t>
+        </m:r>
+        <m:f>
+          <m:fPr>
+            <m:ctrlPr>
+              <w:rPr>
+                <w:rFonts w:ascii="Cambria Math" w:hAnsi="Cambria Math"/>
+                <w:i/>
+              </w:rPr>
+            </m:ctrlPr>
+          </m:fPr>
+          <m:num>
+            <m:r>
+              <w:rPr>
+                <w:rFonts w:ascii="Cambria Math" w:hAnsi="Cambria Math"/>
+              </w:rPr>
+              <m:t>x-</m:t>
+            </m:r>
+            <m:r>
+              <m:rPr>
+                <m:sty m:val="p"/>
+              </m:rPr>
+              <w:rPr>
+                <w:rFonts w:ascii="Cambria Math" w:hAnsi="Cambria Math"/>
+              </w:rPr>
+              <m:t>min⁡</m:t>
+            </m:r>
+            <m:r>
+              <w:rPr>
+                <w:rFonts w:ascii="Cambria Math" w:hAnsi="Cambria Math"/>
+              </w:rPr>
+              <m:t>(x)</m:t>
+            </m:r>
+          </m:num>
+          <m:den>
+            <m:func>
+              <m:funcPr>
+                <m:ctrlPr>
+                  <w:rPr>
+                    <w:rFonts w:ascii="Cambria Math" w:hAnsi="Cambria Math"/>
+                  </w:rPr>
+                </m:ctrlPr>
+              </m:funcPr>
+              <m:fName>
+                <m:r>
+                  <m:rPr>
+                    <m:sty m:val="p"/>
+                  </m:rPr>
+                  <w:rPr>
+                    <w:rFonts w:ascii="Cambria Math" w:hAnsi="Cambria Math"/>
+                  </w:rPr>
+                  <m:t>max</m:t>
+                </m:r>
+              </m:fName>
+              <m:e>
+                <m:d>
+                  <m:dPr>
+                    <m:ctrlPr>
+                      <w:rPr>
+                        <w:rFonts w:ascii="Cambria Math" w:hAnsi="Cambria Math"/>
+                        <w:i/>
+                      </w:rPr>
+                    </m:ctrlPr>
+                  </m:dPr>
+                  <m:e>
+                    <m:r>
+                      <w:rPr>
+                        <w:rFonts w:ascii="Cambria Math" w:hAnsi="Cambria Math"/>
+                      </w:rPr>
+                      <m:t>x</m:t>
+                    </m:r>
+                  </m:e>
+                </m:d>
+              </m:e>
+            </m:func>
+            <m:r>
+              <w:rPr>
+                <w:rFonts w:ascii="Cambria Math" w:hAnsi="Cambria Math"/>
+              </w:rPr>
+              <m:t>-</m:t>
+            </m:r>
+            <m:r>
+              <m:rPr>
+                <m:sty m:val="p"/>
+              </m:rPr>
+              <w:rPr>
+                <w:rFonts w:ascii="Cambria Math" w:hAnsi="Cambria Math"/>
+              </w:rPr>
+              <m:t>min⁡</m:t>
+            </m:r>
+            <m:r>
+              <w:rPr>
+                <w:rFonts w:ascii="Cambria Math" w:hAnsi="Cambria Math"/>
+              </w:rPr>
+              <m:t>(x)</m:t>
+            </m:r>
+          </m:den>
+        </m:f>
+      </m:oMath>
+      <w:r>
+        <w:t xml:space="preserve"> to </w:t>
       </w:r>
       <w:proofErr w:type="gramStart"/>
       <w:r>
-        <w:t>data</w:t>
+        <w:t xml:space="preserve">interval </w:t>
       </w:r>
       <w:proofErr w:type="gramEnd"/>
-      <w:r>
-        <w:t xml:space="preserve"> variance due to the fact that features may have not been normalized.</w:t>
-      </w:r>
+      <m:oMath>
+        <m:r>
+          <w:rPr>
+            <w:rFonts w:ascii="Cambria Math" w:hAnsi="Cambria Math"/>
+          </w:rPr>
+          <m:t>[0,1]</m:t>
+        </m:r>
+      </m:oMath>
+      <w:r>
+        <w:t>, the normalized PCA results are illustrated in below graphs.</w:t>
+      </w:r>
+      <w:r>
+        <w:t xml:space="preserve"> The feature with largest eigenvalue explained 57% of data variance and the top 5 features explained over 98% of the data </w:t>
+      </w:r>
+      <w:r>
+        <w:t xml:space="preserve">variance, which suggests that </w:t>
+      </w:r>
+      <w:bookmarkStart w:id="0" w:name="_GoBack"/>
+      <w:bookmarkEnd w:id="0"/>
+      <w:r>
+        <w:t>not all features are of same importance.</w:t>
+      </w:r>
+    </w:p>
+    <w:p>
+      <w:pPr>
+        <w:jc w:val="center"/>
+      </w:pPr>
       <w:r>
         <w:rPr>
           <w:noProof/>
         </w:rPr>
         <w:drawing>
           <wp:inline distT="0" distB="0" distL="0" distR="0">
-            <wp:extent cx="5943600" cy="4457700"/>
-            <wp:effectExtent l="0" t="0" r="0" b="0"/>
-            <wp:docPr id="3" name="Picture 3" descr="C:\Users\Po Adrich\Desktop\CSE517\CSE517AppProject\MileStone1\PCA-PLOT1.jpg"/>
+            <wp:extent cx="4681728" cy="3511296"/>
+            <wp:effectExtent l="0" t="0" r="5080" b="0"/>
+            <wp:docPr id="3" name="Picture 3"/>
             <wp:cNvGraphicFramePr>
               <a:graphicFrameLocks xmlns:a="http://schemas.openxmlformats.org/drawingml/2006/main" noChangeAspect="1"/>
             </wp:cNvGraphicFramePr>
@@ -208,7 +379,6 @@
                         </a:ext>
                       </a:extLst>
                     </a:blip>
-                    <a:srcRect/>
                     <a:stretch>
                       <a:fillRect/>
                     </a:stretch>
@@ -216,7 +386,7 @@
                   <pic:spPr bwMode="auto">
                     <a:xfrm>
                       <a:off x="0" y="0"/>
-                      <a:ext cx="5943600" cy="4457700"/>
+                      <a:ext cx="4681728" cy="3511296"/>
                     </a:xfrm>
                     <a:prstGeom prst="rect">
                       <a:avLst/>
@@ -234,6 +404,9 @@
       </w:r>
     </w:p>
     <w:p>
+      <w:pPr>
+        <w:jc w:val="center"/>
+      </w:pPr>
       <w:r>
         <w:rPr>
           <w:noProof/>
@@ -241,9 +414,9 @@
         <w:lastRenderedPageBreak/>
         <w:drawing>
           <wp:inline distT="0" distB="0" distL="0" distR="0">
-            <wp:extent cx="5943600" cy="4457700"/>
-            <wp:effectExtent l="0" t="0" r="0" b="0"/>
-            <wp:docPr id="4" name="Picture 4" descr="C:\Users\Po Adrich\Desktop\CSE517\CSE517AppProject\MileStone1\PCA-PLOT2.jpg"/>
+            <wp:extent cx="4681728" cy="3511296"/>
+            <wp:effectExtent l="0" t="0" r="5080" b="0"/>
+            <wp:docPr id="4" name="Picture 4"/>
             <wp:cNvGraphicFramePr>
               <a:graphicFrameLocks xmlns:a="http://schemas.openxmlformats.org/drawingml/2006/main" noChangeAspect="1"/>
             </wp:cNvGraphicFramePr>
@@ -264,7 +437,6 @@
                         </a:ext>
                       </a:extLst>
                     </a:blip>
-                    <a:srcRect/>
                     <a:stretch>
                       <a:fillRect/>
                     </a:stretch>
@@ -272,7 +444,7 @@
                   <pic:spPr bwMode="auto">
                     <a:xfrm>
                       <a:off x="0" y="0"/>
-                      <a:ext cx="5943600" cy="4457700"/>
+                      <a:ext cx="4681728" cy="3511296"/>
                     </a:xfrm>
                     <a:prstGeom prst="rect">
                       <a:avLst/>
@@ -357,13 +529,7 @@
       </w:r>
       <w:proofErr w:type="spellEnd"/>
       <w:r>
-        <w:t xml:space="preserve"> is the c</w:t>
-      </w:r>
-      <w:r>
-        <w:t>ross-validation loss of partitioned regression mode</w:t>
-      </w:r>
-      <w:r>
-        <w:t xml:space="preserve">. For the model with motor scores as the data label, the error is 60.3566; for the model with total scores as the data label, the error is 104.3331. From my personal understanding of the dataset, the reason why linear regression </w:t>
+        <w:t xml:space="preserve"> is the cross-validation loss of partitioned regression mode. For the model with motor scores as the data label, the error is 60.3566; for the model with total scores as the data label, the error is 104.3331. From my personal understanding of the dataset, the reason why linear regression </w:t>
       </w:r>
       <w:r>
         <w:t>works better for</w:t>
@@ -378,12 +544,7 @@
         <w:t xml:space="preserve"> is that motor score </w:t>
       </w:r>
       <w:r>
-        <w:t xml:space="preserve">is better correlated to voice measurements </w:t>
-      </w:r>
-      <w:bookmarkStart w:id="0" w:name="_GoBack"/>
-      <w:bookmarkEnd w:id="0"/>
-      <w:r>
-        <w:t xml:space="preserve">while total score is also affected by </w:t>
+        <w:t xml:space="preserve">is better correlated to voice measurements while total score is also affected by </w:t>
       </w:r>
       <w:r>
         <w:t xml:space="preserve">some other factors not captured by voice measurements. </w:t>
@@ -1112,6 +1273,16 @@
       <w:u w:val="single"/>
     </w:rPr>
   </w:style>
+  <w:style w:type="character" w:styleId="PlaceholderText">
+    <w:name w:val="Placeholder Text"/>
+    <w:basedOn w:val="DefaultParagraphFont"/>
+    <w:uiPriority w:val="99"/>
+    <w:semiHidden/>
+    <w:rsid w:val="006F7069"/>
+    <w:rPr>
+      <w:color w:val="808080"/>
+    </w:rPr>
+  </w:style>
 </w:styles>
 </file>
 

</xml_diff>